<commit_message>
Criando tela de Vendas Acumuladas
</commit_message>
<xml_diff>
--- a/documentos/Atualziações-Correções.docx
+++ b/documentos/Atualziações-Correções.docx
@@ -210,21 +210,15 @@
         </w:numPr>
         <w:rPr>
           <w:sz w:val="28"/>
-        </w:rPr>
-      </w:pPr>
-      <w:r>
-        <w:rPr>
-          <w:sz w:val="28"/>
-        </w:rPr>
-        <w:t>Adicionar cam</w:t>
-      </w:r>
-      <w:bookmarkStart w:id="0" w:name="_GoBack"/>
-      <w:bookmarkEnd w:id="0"/>
-      <w:r>
-        <w:rPr>
-          <w:sz w:val="28"/>
-        </w:rPr>
-        <w:t>pos “Primeiro pagamento” (onde será digitado o valor pago) e “Forma de Pagamento” (Será um campo de seleção)</w:t>
+          <w:highlight w:val="green"/>
+        </w:rPr>
+      </w:pPr>
+      <w:r>
+        <w:rPr>
+          <w:sz w:val="28"/>
+          <w:highlight w:val="green"/>
+        </w:rPr>
+        <w:t>Adicionar campos “Primeiro pagamento” (onde será digitado o valor pago) e “Forma de Pagamento” (Será um campo de seleção)</w:t>
       </w:r>
     </w:p>
     <w:p>
@@ -236,18 +230,21 @@
         </w:numPr>
         <w:rPr>
           <w:sz w:val="28"/>
+          <w:highlight w:val="green"/>
         </w:rPr>
       </w:pPr>
       <w:r>
         <w:rPr>
           <w:b/>
           <w:sz w:val="28"/>
+          <w:highlight w:val="green"/>
         </w:rPr>
         <w:t>Formas de Pagamento</w:t>
       </w:r>
       <w:r>
         <w:rPr>
           <w:sz w:val="28"/>
+          <w:highlight w:val="green"/>
         </w:rPr>
         <w:t>:</w:t>
       </w:r>
@@ -261,11 +258,13 @@
         </w:numPr>
         <w:rPr>
           <w:sz w:val="28"/>
-        </w:rPr>
-      </w:pPr>
-      <w:r>
-        <w:rPr>
-          <w:sz w:val="28"/>
+          <w:highlight w:val="green"/>
+        </w:rPr>
+      </w:pPr>
+      <w:r>
+        <w:rPr>
+          <w:sz w:val="28"/>
+          <w:highlight w:val="green"/>
         </w:rPr>
         <w:t>Dinheiro</w:t>
       </w:r>
@@ -279,11 +278,13 @@
         </w:numPr>
         <w:rPr>
           <w:sz w:val="28"/>
-        </w:rPr>
-      </w:pPr>
-      <w:r>
-        <w:rPr>
-          <w:sz w:val="28"/>
+          <w:highlight w:val="green"/>
+        </w:rPr>
+      </w:pPr>
+      <w:r>
+        <w:rPr>
+          <w:sz w:val="28"/>
+          <w:highlight w:val="green"/>
         </w:rPr>
         <w:t>Débito</w:t>
       </w:r>
@@ -297,11 +298,13 @@
         </w:numPr>
         <w:rPr>
           <w:sz w:val="28"/>
-        </w:rPr>
-      </w:pPr>
-      <w:r>
-        <w:rPr>
-          <w:sz w:val="28"/>
+          <w:highlight w:val="green"/>
+        </w:rPr>
+      </w:pPr>
+      <w:r>
+        <w:rPr>
+          <w:sz w:val="28"/>
+          <w:highlight w:val="green"/>
         </w:rPr>
         <w:t>Crédito</w:t>
       </w:r>
@@ -315,11 +318,13 @@
         </w:numPr>
         <w:rPr>
           <w:sz w:val="28"/>
-        </w:rPr>
-      </w:pPr>
-      <w:r>
-        <w:rPr>
-          <w:sz w:val="28"/>
+          <w:highlight w:val="green"/>
+        </w:rPr>
+      </w:pPr>
+      <w:r>
+        <w:rPr>
+          <w:sz w:val="28"/>
+          <w:highlight w:val="green"/>
         </w:rPr>
         <w:t>Transferência</w:t>
       </w:r>
@@ -333,11 +338,13 @@
         </w:numPr>
         <w:rPr>
           <w:sz w:val="28"/>
-        </w:rPr>
-      </w:pPr>
-      <w:r>
-        <w:rPr>
-          <w:sz w:val="28"/>
+          <w:highlight w:val="green"/>
+        </w:rPr>
+      </w:pPr>
+      <w:r>
+        <w:rPr>
+          <w:sz w:val="28"/>
+          <w:highlight w:val="green"/>
         </w:rPr>
         <w:t>Boleto</w:t>
       </w:r>
@@ -356,6 +363,7 @@
       <w:r>
         <w:rPr>
           <w:sz w:val="28"/>
+          <w:highlight w:val="green"/>
         </w:rPr>
         <w:t>Exibir no grid de Pedido Item o valor do Pedido Item</w:t>
       </w:r>
@@ -386,36 +394,30 @@
       <w:pPr>
         <w:rPr>
           <w:sz w:val="28"/>
-        </w:rPr>
-      </w:pPr>
-      <w:r>
-        <w:rPr>
-          <w:sz w:val="28"/>
-        </w:rPr>
-        <w:t>Mudar Status do pedido "Concluído" para "</w:t>
-      </w:r>
-      <w:r>
-        <w:rPr>
-          <w:sz w:val="28"/>
-        </w:rPr>
-        <w:t>Enviado</w:t>
-      </w:r>
-      <w:r>
-        <w:rPr>
-          <w:sz w:val="28"/>
-        </w:rPr>
-        <w:t>".    Após o pedido ser enviado, o Pedido terá o Status "Em andamento". o Status do Pedido   passa a ser "Concluído" apenas quanto todos os Pedido Itens estiverem com Status Pronto.</w:t>
-      </w:r>
-    </w:p>
-    <w:p>
-      <w:pPr>
-        <w:rPr>
-          <w:sz w:val="28"/>
-        </w:rPr>
-      </w:pPr>
-      <w:r>
-        <w:rPr>
-          <w:sz w:val="28"/>
+          <w:highlight w:val="green"/>
+        </w:rPr>
+      </w:pPr>
+      <w:bookmarkStart w:id="0" w:name="_GoBack"/>
+      <w:bookmarkEnd w:id="0"/>
+      <w:r>
+        <w:rPr>
+          <w:sz w:val="28"/>
+          <w:highlight w:val="green"/>
+        </w:rPr>
+        <w:t>Mudar Status do pedido "Concluído" para "Enviado".    Após o pedido ser enviado, o Pedido terá o Status "Em andamento". o Status do Pedido   passa a ser "Concluído" apenas quanto todos os Pedido Itens estiverem com Status Pronto.</w:t>
+      </w:r>
+    </w:p>
+    <w:p>
+      <w:pPr>
+        <w:rPr>
+          <w:sz w:val="28"/>
+          <w:highlight w:val="green"/>
+        </w:rPr>
+      </w:pPr>
+      <w:r>
+        <w:rPr>
+          <w:sz w:val="28"/>
+          <w:highlight w:val="green"/>
         </w:rPr>
         <w:t>O estoque de Produtos deve ser atualizado apenas quando o Pedido tiver sido “Enviado”.</w:t>
       </w:r>
@@ -424,24 +426,27 @@
       <w:pPr>
         <w:rPr>
           <w:sz w:val="28"/>
-        </w:rPr>
-      </w:pPr>
-    </w:p>
-    <w:p>
-      <w:pPr>
-        <w:rPr>
-          <w:sz w:val="28"/>
-        </w:rPr>
-      </w:pPr>
-      <w:r>
-        <w:rPr>
-          <w:sz w:val="28"/>
+          <w:highlight w:val="green"/>
+        </w:rPr>
+      </w:pPr>
+    </w:p>
+    <w:p>
+      <w:pPr>
+        <w:rPr>
+          <w:sz w:val="28"/>
+        </w:rPr>
+      </w:pPr>
+      <w:r>
+        <w:rPr>
+          <w:sz w:val="28"/>
+          <w:highlight w:val="green"/>
         </w:rPr>
         <w:t>Mudar a descrição do botão “Concluído” para “Enviar Pedido”</w:t>
       </w:r>
       <w:r>
         <w:rPr>
           <w:sz w:val="28"/>
+          <w:highlight w:val="green"/>
         </w:rPr>
         <w:t>.</w:t>
       </w:r>
@@ -473,17 +478,20 @@
       <w:pPr>
         <w:rPr>
           <w:sz w:val="28"/>
-        </w:rPr>
-      </w:pPr>
-      <w:r>
-        <w:rPr>
-          <w:sz w:val="28"/>
+          <w:highlight w:val="green"/>
+        </w:rPr>
+      </w:pPr>
+      <w:r>
+        <w:rPr>
+          <w:sz w:val="28"/>
+          <w:highlight w:val="green"/>
         </w:rPr>
         <w:t>Cada Item de Pedido (na tela de venda) deverá ter algum dos Status</w:t>
       </w:r>
       <w:r>
         <w:rPr>
           <w:sz w:val="28"/>
+          <w:highlight w:val="green"/>
         </w:rPr>
         <w:t>:</w:t>
       </w:r>
@@ -497,11 +505,13 @@
         </w:numPr>
         <w:rPr>
           <w:sz w:val="28"/>
-        </w:rPr>
-      </w:pPr>
-      <w:r>
-        <w:rPr>
-          <w:sz w:val="28"/>
+          <w:highlight w:val="green"/>
+        </w:rPr>
+      </w:pPr>
+      <w:r>
+        <w:rPr>
+          <w:sz w:val="28"/>
+          <w:highlight w:val="green"/>
         </w:rPr>
         <w:t>"Em Produção</w:t>
       </w:r>
@@ -509,6 +519,7 @@
       <w:r>
         <w:rPr>
           <w:sz w:val="28"/>
+          <w:highlight w:val="green"/>
         </w:rPr>
         <w:t>"( ROXO</w:t>
       </w:r>
@@ -516,6 +527,7 @@
       <w:r>
         <w:rPr>
           <w:sz w:val="28"/>
+          <w:highlight w:val="green"/>
         </w:rPr>
         <w:t>),</w:t>
       </w:r>
@@ -529,11 +541,13 @@
         </w:numPr>
         <w:rPr>
           <w:sz w:val="28"/>
-        </w:rPr>
-      </w:pPr>
-      <w:r>
-        <w:rPr>
-          <w:sz w:val="28"/>
+          <w:highlight w:val="green"/>
+        </w:rPr>
+      </w:pPr>
+      <w:r>
+        <w:rPr>
+          <w:sz w:val="28"/>
+          <w:highlight w:val="green"/>
         </w:rPr>
         <w:t>"Em separação" (Possui o estoque, mas está sendo selecionado, AMARELO),</w:t>
       </w:r>
@@ -547,11 +561,13 @@
         </w:numPr>
         <w:rPr>
           <w:sz w:val="28"/>
-        </w:rPr>
-      </w:pPr>
-      <w:r>
-        <w:rPr>
-          <w:sz w:val="28"/>
+          <w:highlight w:val="green"/>
+        </w:rPr>
+      </w:pPr>
+      <w:r>
+        <w:rPr>
+          <w:sz w:val="28"/>
+          <w:highlight w:val="green"/>
         </w:rPr>
         <w:t>"Bordando" (LARANJA)</w:t>
       </w:r>
@@ -565,11 +581,13 @@
         </w:numPr>
         <w:rPr>
           <w:sz w:val="28"/>
-        </w:rPr>
-      </w:pPr>
-      <w:r>
-        <w:rPr>
-          <w:sz w:val="28"/>
+          <w:highlight w:val="green"/>
+        </w:rPr>
+      </w:pPr>
+      <w:r>
+        <w:rPr>
+          <w:sz w:val="28"/>
+          <w:highlight w:val="green"/>
         </w:rPr>
         <w:t>"</w:t>
       </w:r>
@@ -577,6 +595,7 @@
       <w:r>
         <w:rPr>
           <w:sz w:val="28"/>
+          <w:highlight w:val="green"/>
         </w:rPr>
         <w:t>Silkando</w:t>
       </w:r>
@@ -584,6 +603,7 @@
       <w:r>
         <w:rPr>
           <w:sz w:val="28"/>
+          <w:highlight w:val="green"/>
         </w:rPr>
         <w:t>" (PRATA)</w:t>
       </w:r>
@@ -597,11 +617,13 @@
         </w:numPr>
         <w:rPr>
           <w:sz w:val="28"/>
-        </w:rPr>
-      </w:pPr>
-      <w:r>
-        <w:rPr>
-          <w:sz w:val="28"/>
+          <w:highlight w:val="green"/>
+        </w:rPr>
+      </w:pPr>
+      <w:r>
+        <w:rPr>
+          <w:sz w:val="28"/>
+          <w:highlight w:val="green"/>
         </w:rPr>
         <w:t>"Pronta" (AZUL)</w:t>
       </w:r>
@@ -615,11 +637,13 @@
         </w:numPr>
         <w:rPr>
           <w:sz w:val="28"/>
-        </w:rPr>
-      </w:pPr>
-      <w:r>
-        <w:rPr>
-          <w:sz w:val="28"/>
+          <w:highlight w:val="green"/>
+        </w:rPr>
+      </w:pPr>
+      <w:r>
+        <w:rPr>
+          <w:sz w:val="28"/>
+          <w:highlight w:val="green"/>
         </w:rPr>
         <w:t>"Entregue" (VERDE)</w:t>
       </w:r>

</xml_diff>

<commit_message>
configurando segurança da aplicação
</commit_message>
<xml_diff>
--- a/documentos/Atualziações-Correções.docx
+++ b/documentos/Atualziações-Correções.docx
@@ -397,8 +397,6 @@
           <w:highlight w:val="green"/>
         </w:rPr>
       </w:pPr>
-      <w:bookmarkStart w:id="0" w:name="_GoBack"/>
-      <w:bookmarkEnd w:id="0"/>
       <w:r>
         <w:rPr>
           <w:sz w:val="28"/>
@@ -743,6 +741,68 @@
           <w:sz w:val="28"/>
         </w:rPr>
         <w:t>Separador</w:t>
+      </w:r>
+    </w:p>
+    <w:p>
+      <w:pPr>
+        <w:rPr>
+          <w:sz w:val="28"/>
+        </w:rPr>
+      </w:pPr>
+    </w:p>
+    <w:p>
+      <w:pPr>
+        <w:rPr>
+          <w:sz w:val="28"/>
+        </w:rPr>
+      </w:pPr>
+    </w:p>
+    <w:p>
+      <w:pPr>
+        <w:rPr>
+          <w:b/>
+          <w:sz w:val="40"/>
+        </w:rPr>
+      </w:pPr>
+      <w:r>
+        <w:rPr>
+          <w:b/>
+          <w:sz w:val="40"/>
+        </w:rPr>
+        <w:t>Tela Pedido</w:t>
+      </w:r>
+      <w:r>
+        <w:rPr>
+          <w:b/>
+          <w:sz w:val="40"/>
+        </w:rPr>
+        <w:t>:</w:t>
+      </w:r>
+    </w:p>
+    <w:p>
+      <w:pPr>
+        <w:pStyle w:val="PargrafodaLista"/>
+        <w:numPr>
+          <w:ilvl w:val="0"/>
+          <w:numId w:val="6"/>
+        </w:numPr>
+        <w:rPr>
+          <w:sz w:val="28"/>
+        </w:rPr>
+      </w:pPr>
+      <w:r>
+        <w:rPr>
+          <w:sz w:val="28"/>
+        </w:rPr>
+        <w:t>Permitir inserir Cliente de forma livre (Campo de texto livre). Deixar a opção que tem hoje e possib</w:t>
+      </w:r>
+      <w:bookmarkStart w:id="0" w:name="_GoBack"/>
+      <w:bookmarkEnd w:id="0"/>
+      <w:r>
+        <w:rPr>
+          <w:sz w:val="28"/>
+        </w:rPr>
+        <w:t>ilitar colocar um texto livre</w:t>
       </w:r>
     </w:p>
     <w:sectPr>
@@ -758,6 +818,92 @@
 <file path=word/numbering.xml><?xml version="1.0" encoding="utf-8"?>
 <w:numbering xmlns:wpc="http://schemas.microsoft.com/office/word/2010/wordprocessingCanvas" xmlns:cx="http://schemas.microsoft.com/office/drawing/2014/chartex" xmlns:cx1="http://schemas.microsoft.com/office/drawing/2015/9/8/chartex" xmlns:cx2="http://schemas.microsoft.com/office/drawing/2015/10/21/chartex" xmlns:cx3="http://schemas.microsoft.com/office/drawing/2016/5/9/chartex" xmlns:cx4="http://schemas.microsoft.com/office/drawing/2016/5/10/chartex" xmlns:cx5="http://schemas.microsoft.com/office/drawing/2016/5/11/chartex" xmlns:cx6="http://schemas.microsoft.com/office/drawing/2016/5/12/chartex" xmlns:cx7="http://schemas.microsoft.com/office/drawing/2016/5/13/chartex" xmlns:cx8="http://schemas.microsoft.com/office/drawing/2016/5/14/chartex" xmlns:mc="http://schemas.openxmlformats.org/markup-compatibility/2006" xmlns:aink="http://schemas.microsoft.com/office/drawing/2016/ink" xmlns:am3d="http://schemas.microsoft.com/office/drawing/2017/model3d" xmlns:o="urn:schemas-microsoft-com:office:office" xmlns:r="http://schemas.openxmlformats.org/officeDocument/2006/relationships" xmlns:m="http://schemas.openxmlformats.org/officeDocument/2006/math" xmlns:v="urn:schemas-microsoft-com:vml" xmlns:wp14="http://schemas.microsoft.com/office/word/2010/wordprocessingDrawing" xmlns:wp="http://schemas.openxmlformats.org/drawingml/2006/wordprocessingDrawing" xmlns:w10="urn:schemas-microsoft-com:office:word" xmlns:w="http://schemas.openxmlformats.org/wordprocessingml/2006/main" xmlns:w14="http://schemas.microsoft.com/office/word/2010/wordml" xmlns:w15="http://schemas.microsoft.com/office/word/2012/wordml" xmlns:w16cid="http://schemas.microsoft.com/office/word/2016/wordml/cid" xmlns:w16se="http://schemas.microsoft.com/office/word/2015/wordml/symex" xmlns:wpg="http://schemas.microsoft.com/office/word/2010/wordprocessingGroup" xmlns:wpi="http://schemas.microsoft.com/office/word/2010/wordprocessingInk" xmlns:wne="http://schemas.microsoft.com/office/word/2006/wordml" xmlns:wps="http://schemas.microsoft.com/office/word/2010/wordprocessingShape" mc:Ignorable="w14 w15 w16se w16cid wp14">
   <w:abstractNum w:abstractNumId="0" w15:restartNumberingAfterBreak="0">
+    <w:nsid w:val="05EF4005"/>
+    <w:multiLevelType w:val="hybridMultilevel"/>
+    <w:tmpl w:val="6832CCEC"/>
+    <w:lvl w:ilvl="0" w:tplc="0416000F">
+      <w:start w:val="1"/>
+      <w:numFmt w:val="decimal"/>
+      <w:lvlText w:val="%1."/>
+      <w:lvlJc w:val="left"/>
+      <w:pPr>
+        <w:ind w:left="720" w:hanging="360"/>
+      </w:pPr>
+    </w:lvl>
+    <w:lvl w:ilvl="1" w:tplc="04160019" w:tentative="1">
+      <w:start w:val="1"/>
+      <w:numFmt w:val="lowerLetter"/>
+      <w:lvlText w:val="%2."/>
+      <w:lvlJc w:val="left"/>
+      <w:pPr>
+        <w:ind w:left="1440" w:hanging="360"/>
+      </w:pPr>
+    </w:lvl>
+    <w:lvl w:ilvl="2" w:tplc="0416001B" w:tentative="1">
+      <w:start w:val="1"/>
+      <w:numFmt w:val="lowerRoman"/>
+      <w:lvlText w:val="%3."/>
+      <w:lvlJc w:val="right"/>
+      <w:pPr>
+        <w:ind w:left="2160" w:hanging="180"/>
+      </w:pPr>
+    </w:lvl>
+    <w:lvl w:ilvl="3" w:tplc="0416000F" w:tentative="1">
+      <w:start w:val="1"/>
+      <w:numFmt w:val="decimal"/>
+      <w:lvlText w:val="%4."/>
+      <w:lvlJc w:val="left"/>
+      <w:pPr>
+        <w:ind w:left="2880" w:hanging="360"/>
+      </w:pPr>
+    </w:lvl>
+    <w:lvl w:ilvl="4" w:tplc="04160019" w:tentative="1">
+      <w:start w:val="1"/>
+      <w:numFmt w:val="lowerLetter"/>
+      <w:lvlText w:val="%5."/>
+      <w:lvlJc w:val="left"/>
+      <w:pPr>
+        <w:ind w:left="3600" w:hanging="360"/>
+      </w:pPr>
+    </w:lvl>
+    <w:lvl w:ilvl="5" w:tplc="0416001B" w:tentative="1">
+      <w:start w:val="1"/>
+      <w:numFmt w:val="lowerRoman"/>
+      <w:lvlText w:val="%6."/>
+      <w:lvlJc w:val="right"/>
+      <w:pPr>
+        <w:ind w:left="4320" w:hanging="180"/>
+      </w:pPr>
+    </w:lvl>
+    <w:lvl w:ilvl="6" w:tplc="0416000F" w:tentative="1">
+      <w:start w:val="1"/>
+      <w:numFmt w:val="decimal"/>
+      <w:lvlText w:val="%7."/>
+      <w:lvlJc w:val="left"/>
+      <w:pPr>
+        <w:ind w:left="5040" w:hanging="360"/>
+      </w:pPr>
+    </w:lvl>
+    <w:lvl w:ilvl="7" w:tplc="04160019" w:tentative="1">
+      <w:start w:val="1"/>
+      <w:numFmt w:val="lowerLetter"/>
+      <w:lvlText w:val="%8."/>
+      <w:lvlJc w:val="left"/>
+      <w:pPr>
+        <w:ind w:left="5760" w:hanging="360"/>
+      </w:pPr>
+    </w:lvl>
+    <w:lvl w:ilvl="8" w:tplc="0416001B" w:tentative="1">
+      <w:start w:val="1"/>
+      <w:numFmt w:val="lowerRoman"/>
+      <w:lvlText w:val="%9."/>
+      <w:lvlJc w:val="right"/>
+      <w:pPr>
+        <w:ind w:left="6480" w:hanging="180"/>
+      </w:pPr>
+    </w:lvl>
+  </w:abstractNum>
+  <w:abstractNum w:abstractNumId="1" w15:restartNumberingAfterBreak="0">
     <w:nsid w:val="0F5D20F3"/>
     <w:multiLevelType w:val="hybridMultilevel"/>
     <w:tmpl w:val="A0AA0608"/>
@@ -843,7 +989,7 @@
       </w:pPr>
     </w:lvl>
   </w:abstractNum>
-  <w:abstractNum w:abstractNumId="1" w15:restartNumberingAfterBreak="0">
+  <w:abstractNum w:abstractNumId="2" w15:restartNumberingAfterBreak="0">
     <w:nsid w:val="1AE62359"/>
     <w:multiLevelType w:val="hybridMultilevel"/>
     <w:tmpl w:val="B502AA9E"/>
@@ -956,7 +1102,7 @@
       </w:rPr>
     </w:lvl>
   </w:abstractNum>
-  <w:abstractNum w:abstractNumId="2" w15:restartNumberingAfterBreak="0">
+  <w:abstractNum w:abstractNumId="3" w15:restartNumberingAfterBreak="0">
     <w:nsid w:val="473741B8"/>
     <w:multiLevelType w:val="hybridMultilevel"/>
     <w:tmpl w:val="793C7596"/>
@@ -1069,7 +1215,7 @@
       </w:rPr>
     </w:lvl>
   </w:abstractNum>
-  <w:abstractNum w:abstractNumId="3" w15:restartNumberingAfterBreak="0">
+  <w:abstractNum w:abstractNumId="4" w15:restartNumberingAfterBreak="0">
     <w:nsid w:val="71355D4B"/>
     <w:multiLevelType w:val="hybridMultilevel"/>
     <w:tmpl w:val="82383310"/>
@@ -1182,7 +1328,7 @@
       </w:rPr>
     </w:lvl>
   </w:abstractNum>
-  <w:abstractNum w:abstractNumId="4" w15:restartNumberingAfterBreak="0">
+  <w:abstractNum w:abstractNumId="5" w15:restartNumberingAfterBreak="0">
     <w:nsid w:val="75B4450E"/>
     <w:multiLevelType w:val="hybridMultilevel"/>
     <w:tmpl w:val="DD4AE980"/>
@@ -1296,19 +1442,22 @@
     </w:lvl>
   </w:abstractNum>
   <w:num w:numId="1">
+    <w:abstractNumId w:val="3"/>
+  </w:num>
+  <w:num w:numId="2">
+    <w:abstractNumId w:val="5"/>
+  </w:num>
+  <w:num w:numId="3">
+    <w:abstractNumId w:val="1"/>
+  </w:num>
+  <w:num w:numId="4">
     <w:abstractNumId w:val="2"/>
   </w:num>
-  <w:num w:numId="2">
+  <w:num w:numId="5">
     <w:abstractNumId w:val="4"/>
   </w:num>
-  <w:num w:numId="3">
+  <w:num w:numId="6">
     <w:abstractNumId w:val="0"/>
-  </w:num>
-  <w:num w:numId="4">
-    <w:abstractNumId w:val="1"/>
-  </w:num>
-  <w:num w:numId="5">
-    <w:abstractNumId w:val="3"/>
   </w:num>
 </w:numbering>
 </file>

</xml_diff>